<commit_message>
keep to two pages
</commit_message>
<xml_diff>
--- a/nate-resume-2022.docx
+++ b/nate-resume-2022.docx
@@ -211,12 +211,6 @@
         <w:pStyle w:val="Body A"/>
         <w:widowControl w:val="0"/>
       </w:pPr>
-    </w:p>
-    <w:p>
-      <w:pPr>
-        <w:pStyle w:val="Body A"/>
-        <w:widowControl w:val="0"/>
-      </w:pPr>
       <w:r>
         <w:rPr>
           <w:caps w:val="0"/>
@@ -279,12 +273,6 @@
         </w:rPr>
         <w:t>Technical Summary</w:t>
       </w:r>
-    </w:p>
-    <w:p>
-      <w:pPr>
-        <w:pStyle w:val="Body A"/>
-        <w:widowControl w:val="0"/>
-      </w:pPr>
     </w:p>
     <w:p>
       <w:pPr>
@@ -1073,7 +1061,6 @@
       <w:pPr>
         <w:pStyle w:val="Body A"/>
         <w:rPr>
-          <w:rStyle w:val="None A"/>
           <w:lang w:val="en-US"/>
         </w:rPr>
       </w:pPr>
@@ -3060,9 +3047,6 @@
         <w:numId w:val="1"/>
       </w:numPr>
     </w:pPr>
-  </w:style>
-  <w:style w:type="character" w:styleId="None A">
-    <w:name w:val="None A"/>
   </w:style>
 </w:styles>
 </file>

</xml_diff>